<commit_message>
another round revision of abstract and figure legends
</commit_message>
<xml_diff>
--- a/manuscript/abstract.docx
+++ b/manuscript/abstract.docx
@@ -1324,7 +1324,34 @@
           <w:szCs w:val="22"/>
           <w:shd w:val="clear" w:color="auto" w:fill="FFFFFF"/>
         </w:rPr>
-        <w:t>after transient overshoot response</w:t>
+        <w:t>after transien</w:t>
+      </w:r>
+      <w:r>
+        <w:rPr>
+          <w:rFonts w:ascii="Times New Roman" w:hAnsi="Times New Roman" w:cs="Times New Roman"/>
+          <w:sz w:val="22"/>
+          <w:szCs w:val="22"/>
+          <w:shd w:val="clear" w:color="auto" w:fill="FFFFFF"/>
+        </w:rPr>
+        <w:t>t</w:t>
+      </w:r>
+      <w:r>
+        <w:rPr>
+          <w:rFonts w:ascii="Times New Roman" w:hAnsi="Times New Roman" w:cs="Times New Roman"/>
+          <w:sz w:val="22"/>
+          <w:szCs w:val="22"/>
+          <w:shd w:val="clear" w:color="auto" w:fill="FFFFFF"/>
+        </w:rPr>
+        <w:t xml:space="preserve"> </w:t>
+      </w:r>
+      <w:r>
+        <w:rPr>
+          <w:rFonts w:ascii="Times New Roman" w:hAnsi="Times New Roman" w:cs="Times New Roman"/>
+          <w:sz w:val="22"/>
+          <w:szCs w:val="22"/>
+          <w:shd w:val="clear" w:color="auto" w:fill="FFFFFF"/>
+        </w:rPr>
+        <w:t>overshoot response</w:t>
       </w:r>
       <w:r>
         <w:rPr>
@@ -1351,25 +1378,139 @@
           <w:szCs w:val="22"/>
           <w:shd w:val="clear" w:color="auto" w:fill="FFFFFF"/>
         </w:rPr>
-        <w:t xml:space="preserve"> which can be explained by initial rapid growth of </w:t>
-      </w:r>
-      <w:r>
-        <w:rPr>
-          <w:rFonts w:ascii="Times New Roman" w:hAnsi="Times New Roman" w:cs="Times New Roman"/>
-          <w:sz w:val="22"/>
-          <w:szCs w:val="22"/>
-          <w:shd w:val="clear" w:color="auto" w:fill="FFFFFF"/>
-        </w:rPr>
-        <w:t xml:space="preserve">keystone </w:t>
-      </w:r>
-      <w:r>
-        <w:rPr>
-          <w:rFonts w:ascii="Times New Roman" w:hAnsi="Times New Roman" w:cs="Times New Roman"/>
-          <w:sz w:val="22"/>
-          <w:szCs w:val="22"/>
-          <w:shd w:val="clear" w:color="auto" w:fill="FFFFFF"/>
-        </w:rPr>
-        <w:t>inulin responders inferred from ecological network model</w:t>
+        <w:t xml:space="preserve"> which can be explained by initial rapid growth </w:t>
+      </w:r>
+      <w:r>
+        <w:rPr>
+          <w:rFonts w:ascii="Times New Roman" w:hAnsi="Times New Roman" w:cs="Times New Roman"/>
+          <w:sz w:val="22"/>
+          <w:szCs w:val="22"/>
+          <w:shd w:val="clear" w:color="auto" w:fill="FFFFFF"/>
+        </w:rPr>
+        <w:t xml:space="preserve">of </w:t>
+      </w:r>
+      <w:r>
+        <w:rPr>
+          <w:rFonts w:ascii="Times New Roman" w:hAnsi="Times New Roman" w:cs="Times New Roman" w:hint="eastAsia"/>
+          <w:sz w:val="22"/>
+          <w:szCs w:val="22"/>
+          <w:shd w:val="clear" w:color="auto" w:fill="FFFFFF"/>
+        </w:rPr>
+        <w:t>several</w:t>
+      </w:r>
+      <w:r>
+        <w:rPr>
+          <w:rFonts w:ascii="Times New Roman" w:hAnsi="Times New Roman" w:cs="Times New Roman"/>
+          <w:sz w:val="22"/>
+          <w:szCs w:val="22"/>
+          <w:shd w:val="clear" w:color="auto" w:fill="FFFFFF"/>
+        </w:rPr>
+        <w:t xml:space="preserve"> </w:t>
+      </w:r>
+      <w:r>
+        <w:rPr>
+          <w:rFonts w:ascii="Times New Roman" w:hAnsi="Times New Roman" w:cs="Times New Roman"/>
+          <w:sz w:val="22"/>
+          <w:szCs w:val="22"/>
+          <w:shd w:val="clear" w:color="auto" w:fill="FFFFFF"/>
+        </w:rPr>
+        <w:t>inulin responders</w:t>
+      </w:r>
+      <w:r>
+        <w:rPr>
+          <w:rFonts w:ascii="Times New Roman" w:hAnsi="Times New Roman" w:cs="Times New Roman"/>
+          <w:sz w:val="22"/>
+          <w:szCs w:val="22"/>
+          <w:shd w:val="clear" w:color="auto" w:fill="FFFFFF"/>
+        </w:rPr>
+        <w:t xml:space="preserve"> </w:t>
+      </w:r>
+      <w:r>
+        <w:rPr>
+          <w:rFonts w:ascii="Times New Roman" w:hAnsi="Times New Roman" w:cs="Times New Roman"/>
+          <w:sz w:val="22"/>
+          <w:szCs w:val="22"/>
+          <w:shd w:val="clear" w:color="auto" w:fill="FFFFFF"/>
+        </w:rPr>
+        <w:t xml:space="preserve">(e.g., Bacteroides </w:t>
+      </w:r>
+      <w:proofErr w:type="spellStart"/>
+      <w:r>
+        <w:rPr>
+          <w:rFonts w:ascii="Times New Roman" w:hAnsi="Times New Roman" w:cs="Times New Roman"/>
+          <w:sz w:val="22"/>
+          <w:szCs w:val="22"/>
+          <w:shd w:val="clear" w:color="auto" w:fill="FFFFFF"/>
+        </w:rPr>
+        <w:t>acidifaciens</w:t>
+      </w:r>
+      <w:proofErr w:type="spellEnd"/>
+      <w:r>
+        <w:rPr>
+          <w:rFonts w:ascii="Times New Roman" w:hAnsi="Times New Roman" w:cs="Times New Roman"/>
+          <w:sz w:val="22"/>
+          <w:szCs w:val="22"/>
+          <w:shd w:val="clear" w:color="auto" w:fill="FFFFFF"/>
+        </w:rPr>
+        <w:t xml:space="preserve"> </w:t>
+      </w:r>
+      <w:proofErr w:type="spellStart"/>
+      <w:r>
+        <w:rPr>
+          <w:rFonts w:ascii="Times New Roman" w:hAnsi="Times New Roman" w:cs="Times New Roman"/>
+          <w:sz w:val="22"/>
+          <w:szCs w:val="22"/>
+          <w:shd w:val="clear" w:color="auto" w:fill="FFFFFF"/>
+        </w:rPr>
+        <w:t>nd</w:t>
+      </w:r>
+      <w:proofErr w:type="spellEnd"/>
+      <w:r>
+        <w:rPr>
+          <w:rFonts w:ascii="Times New Roman" w:hAnsi="Times New Roman" w:cs="Times New Roman"/>
+          <w:sz w:val="22"/>
+          <w:szCs w:val="22"/>
+          <w:shd w:val="clear" w:color="auto" w:fill="FFFFFF"/>
+        </w:rPr>
+        <w:t xml:space="preserve"> unclassified </w:t>
+      </w:r>
+      <w:proofErr w:type="spellStart"/>
+      <w:r>
+        <w:rPr>
+          <w:rFonts w:ascii="Times New Roman" w:hAnsi="Times New Roman" w:cs="Times New Roman"/>
+          <w:sz w:val="22"/>
+          <w:szCs w:val="22"/>
+          <w:shd w:val="clear" w:color="auto" w:fill="FFFFFF"/>
+        </w:rPr>
+        <w:t>Muribaculaceae</w:t>
+      </w:r>
+      <w:proofErr w:type="spellEnd"/>
+      <w:r>
+        <w:rPr>
+          <w:rFonts w:ascii="Times New Roman" w:hAnsi="Times New Roman" w:cs="Times New Roman"/>
+          <w:sz w:val="22"/>
+          <w:szCs w:val="22"/>
+          <w:shd w:val="clear" w:color="auto" w:fill="FFFFFF"/>
+        </w:rPr>
+        <w:t xml:space="preserve">) </w:t>
+      </w:r>
+      <w:r>
+        <w:rPr>
+          <w:rFonts w:ascii="Times New Roman" w:hAnsi="Times New Roman" w:cs="Times New Roman"/>
+          <w:sz w:val="22"/>
+          <w:szCs w:val="22"/>
+          <w:shd w:val="clear" w:color="auto" w:fill="FFFFFF"/>
+        </w:rPr>
+        <w:t xml:space="preserve">and their competitions </w:t>
+      </w:r>
+      <w:r>
+        <w:rPr>
+          <w:rFonts w:ascii="Times New Roman" w:hAnsi="Times New Roman" w:cs="Times New Roman"/>
+          <w:sz w:val="22"/>
+          <w:szCs w:val="22"/>
+          <w:shd w:val="clear" w:color="auto" w:fill="FFFFFF"/>
+        </w:rPr>
+        <w:t>inferred from ecological network model</w:t>
       </w:r>
       <w:bookmarkStart w:id="14" w:name="OLE_LINK27"/>
       <w:bookmarkStart w:id="15" w:name="OLE_LINK28"/>
@@ -1380,7 +1521,25 @@
           <w:szCs w:val="22"/>
           <w:shd w:val="clear" w:color="auto" w:fill="FFFFFF"/>
         </w:rPr>
-        <w:t xml:space="preserve">. Using a novel </w:t>
+        <w:t>. Using a n</w:t>
+      </w:r>
+      <w:r>
+        <w:rPr>
+          <w:rFonts w:ascii="Times New Roman" w:hAnsi="Times New Roman" w:cs="Times New Roman"/>
+          <w:sz w:val="22"/>
+          <w:szCs w:val="22"/>
+          <w:shd w:val="clear" w:color="auto" w:fill="FFFFFF"/>
+        </w:rPr>
+        <w:t>ew</w:t>
+      </w:r>
+      <w:r>
+        <w:rPr>
+          <w:rFonts w:ascii="Times New Roman" w:hAnsi="Times New Roman" w:cs="Times New Roman"/>
+          <w:sz w:val="22"/>
+          <w:szCs w:val="22"/>
+          <w:shd w:val="clear" w:color="auto" w:fill="FFFFFF"/>
+        </w:rPr>
+        <w:t xml:space="preserve"> </w:t>
       </w:r>
       <w:r>
         <w:rPr>
@@ -1526,7 +1685,43 @@
           <w:szCs w:val="22"/>
           <w:shd w:val="clear" w:color="auto" w:fill="FFFFFF"/>
         </w:rPr>
-        <w:t>exhibit positive and baseline-dependent responses to inulin</w:t>
+        <w:t>exhibit positive and</w:t>
+      </w:r>
+      <w:r>
+        <w:rPr>
+          <w:rFonts w:ascii="Times New Roman" w:hAnsi="Times New Roman" w:cs="Times New Roman"/>
+          <w:sz w:val="22"/>
+          <w:szCs w:val="22"/>
+          <w:shd w:val="clear" w:color="auto" w:fill="FFFFFF"/>
+        </w:rPr>
+        <w:t xml:space="preserve"> significant</w:t>
+      </w:r>
+      <w:r>
+        <w:rPr>
+          <w:rFonts w:ascii="Times New Roman" w:hAnsi="Times New Roman" w:cs="Times New Roman"/>
+          <w:sz w:val="22"/>
+          <w:szCs w:val="22"/>
+          <w:shd w:val="clear" w:color="auto" w:fill="FFFFFF"/>
+        </w:rPr>
+        <w:t xml:space="preserve"> </w:t>
+      </w:r>
+      <w:r>
+        <w:rPr>
+          <w:rFonts w:ascii="Times New Roman" w:hAnsi="Times New Roman" w:cs="Times New Roman"/>
+          <w:sz w:val="22"/>
+          <w:szCs w:val="22"/>
+          <w:shd w:val="clear" w:color="auto" w:fill="FFFFFF"/>
+        </w:rPr>
+        <w:t>baseline-dependent</w:t>
+      </w:r>
+      <w:r>
+        <w:rPr>
+          <w:rFonts w:ascii="Times New Roman" w:hAnsi="Times New Roman" w:cs="Times New Roman"/>
+          <w:sz w:val="22"/>
+          <w:szCs w:val="22"/>
+          <w:shd w:val="clear" w:color="auto" w:fill="FFFFFF"/>
+        </w:rPr>
+        <w:t xml:space="preserve"> responses to inulin</w:t>
       </w:r>
       <w:r>
         <w:rPr>
@@ -1544,43 +1739,25 @@
           <w:szCs w:val="22"/>
           <w:shd w:val="clear" w:color="auto" w:fill="FFFFFF"/>
         </w:rPr>
-        <w:t>H</w:t>
-      </w:r>
-      <w:r>
-        <w:rPr>
-          <w:rFonts w:ascii="Times New Roman" w:hAnsi="Times New Roman" w:cs="Times New Roman" w:hint="eastAsia"/>
-          <w:sz w:val="22"/>
-          <w:szCs w:val="22"/>
-          <w:shd w:val="clear" w:color="auto" w:fill="FFFFFF"/>
-        </w:rPr>
-        <w:t>owe</w:t>
-      </w:r>
-      <w:r>
-        <w:rPr>
-          <w:rFonts w:ascii="Times New Roman" w:hAnsi="Times New Roman" w:cs="Times New Roman"/>
-          <w:sz w:val="22"/>
-          <w:szCs w:val="22"/>
-          <w:shd w:val="clear" w:color="auto" w:fill="FFFFFF"/>
-        </w:rPr>
-        <w:t>ver, t</w:t>
-      </w:r>
-      <w:r>
-        <w:rPr>
-          <w:rFonts w:ascii="Times New Roman" w:hAnsi="Times New Roman" w:cs="Times New Roman"/>
-          <w:sz w:val="22"/>
-          <w:szCs w:val="22"/>
-          <w:shd w:val="clear" w:color="auto" w:fill="FFFFFF"/>
-        </w:rPr>
-        <w:t xml:space="preserve">he </w:t>
-      </w:r>
-      <w:r>
-        <w:rPr>
-          <w:rFonts w:ascii="Times New Roman" w:hAnsi="Times New Roman" w:cs="Times New Roman"/>
-          <w:sz w:val="22"/>
-          <w:szCs w:val="22"/>
-          <w:shd w:val="clear" w:color="auto" w:fill="FFFFFF"/>
-        </w:rPr>
-        <w:t>SCFA</w:t>
+        <w:t xml:space="preserve">Due to </w:t>
+      </w:r>
+      <w:r>
+        <w:rPr>
+          <w:rFonts w:ascii="Times New Roman" w:hAnsi="Times New Roman" w:cs="Times New Roman"/>
+          <w:sz w:val="22"/>
+          <w:szCs w:val="22"/>
+          <w:shd w:val="clear" w:color="auto" w:fill="FFFFFF"/>
+        </w:rPr>
+        <w:t>the baseline differences</w:t>
+      </w:r>
+      <w:r>
+        <w:rPr>
+          <w:rFonts w:ascii="Times New Roman" w:hAnsi="Times New Roman" w:cs="Times New Roman"/>
+          <w:sz w:val="22"/>
+          <w:szCs w:val="22"/>
+          <w:shd w:val="clear" w:color="auto" w:fill="FFFFFF"/>
+        </w:rPr>
+        <w:t>, SCFA</w:t>
       </w:r>
       <w:r>
         <w:rPr>
@@ -1598,7 +1775,25 @@
           <w:szCs w:val="22"/>
           <w:shd w:val="clear" w:color="auto" w:fill="FFFFFF"/>
         </w:rPr>
-        <w:t>were only marginally predictable from microbiota composition</w:t>
+        <w:t>were</w:t>
+      </w:r>
+      <w:r>
+        <w:rPr>
+          <w:rFonts w:ascii="Times New Roman" w:hAnsi="Times New Roman" w:cs="Times New Roman"/>
+          <w:sz w:val="22"/>
+          <w:szCs w:val="22"/>
+          <w:shd w:val="clear" w:color="auto" w:fill="FFFFFF"/>
+        </w:rPr>
+        <w:t>, however,</w:t>
+      </w:r>
+      <w:r>
+        <w:rPr>
+          <w:rFonts w:ascii="Times New Roman" w:hAnsi="Times New Roman" w:cs="Times New Roman"/>
+          <w:sz w:val="22"/>
+          <w:szCs w:val="22"/>
+          <w:shd w:val="clear" w:color="auto" w:fill="FFFFFF"/>
+        </w:rPr>
+        <w:t xml:space="preserve"> only marginally predictable from microbiota composition</w:t>
       </w:r>
       <w:r>
         <w:rPr>
@@ -1617,15 +1812,6 @@
           <w:shd w:val="clear" w:color="auto" w:fill="FFFFFF"/>
         </w:rPr>
         <w:t xml:space="preserve"> using machine learning models</w:t>
-      </w:r>
-      <w:r>
-        <w:rPr>
-          <w:rFonts w:ascii="Times New Roman" w:hAnsi="Times New Roman" w:cs="Times New Roman"/>
-          <w:sz w:val="22"/>
-          <w:szCs w:val="22"/>
-          <w:shd w:val="clear" w:color="auto" w:fill="FFFFFF"/>
-        </w:rPr>
-        <w:t xml:space="preserve"> with different predictors</w:t>
       </w:r>
       <w:r>
         <w:rPr>

</xml_diff>